<commit_message>
D2 finished D1 updated
</commit_message>
<xml_diff>
--- a/assignment 1/Deliverable 1 Methodology and Lessons.docx
+++ b/assignment 1/Deliverable 1 Methodology and Lessons.docx
@@ -42,7 +42,25 @@
         <w:rPr>
           <w:lang w:val="en-CA"/>
         </w:rPr>
-        <w:t xml:space="preserve">grounded theory that combines InVivo coding and </w:t>
+        <w:t>combination</w:t>
+      </w:r>
+      <w:r>
+        <w:rPr>
+          <w:lang w:val="en-CA"/>
+        </w:rPr>
+        <w:t xml:space="preserve"> of</w:t>
+      </w:r>
+      <w:r>
+        <w:rPr>
+          <w:lang w:val="en-CA"/>
+        </w:rPr>
+        <w:t xml:space="preserve"> </w:t>
+      </w:r>
+      <w:r>
+        <w:rPr>
+          <w:lang w:val="en-CA"/>
+        </w:rPr>
+        <w:t xml:space="preserve">InVivo coding and </w:t>
       </w:r>
       <w:r>
         <w:rPr>
@@ -356,19 +374,37 @@
         <w:rPr>
           <w:lang w:val="en-CA"/>
         </w:rPr>
-        <w:t>is inadequate to establish effective notations to construct state machines</w:t>
-      </w:r>
-      <w:r>
-        <w:rPr>
-          <w:lang w:val="en-CA"/>
-        </w:rPr>
-        <w:t xml:space="preserve"> due to missing information</w:t>
-      </w:r>
-      <w:r>
-        <w:rPr>
-          <w:lang w:val="en-CA"/>
-        </w:rPr>
-        <w:t xml:space="preserve">. </w:t>
+        <w:t xml:space="preserve">is inadequate to establish effective </w:t>
+      </w:r>
+      <w:r>
+        <w:rPr>
+          <w:lang w:val="en-CA"/>
+        </w:rPr>
+        <w:t>an</w:t>
+      </w:r>
+      <w:r>
+        <w:rPr>
+          <w:lang w:val="en-CA"/>
+        </w:rPr>
+        <w:t>notations to construct state machines</w:t>
+      </w:r>
+      <w:r>
+        <w:rPr>
+          <w:lang w:val="en-CA"/>
+        </w:rPr>
+        <w:t xml:space="preserve"> because the transition </w:t>
+      </w:r>
+      <w:r>
+        <w:rPr>
+          <w:lang w:val="en-CA"/>
+        </w:rPr>
+        <w:t>between states cannot be reflected</w:t>
+      </w:r>
+      <w:r>
+        <w:rPr>
+          <w:lang w:val="en-CA"/>
+        </w:rPr>
+        <w:t>.</w:t>
       </w:r>
     </w:p>
     <w:p>
@@ -413,6 +449,7 @@
     </w:p>
     <w:p>
       <w:pPr>
+        <w:spacing w:after="0"/>
         <w:rPr>
           <w:lang w:val="en-CA"/>
         </w:rPr>
@@ -422,7 +459,405 @@
           <w:lang w:val="en-CA"/>
         </w:rPr>
         <w:tab/>
-        <w:t xml:space="preserve">By final coding, </w:t>
+      </w:r>
+      <w:r>
+        <w:rPr>
+          <w:lang w:val="en-CA"/>
+        </w:rPr>
+        <w:t>From</w:t>
+      </w:r>
+      <w:r>
+        <w:rPr>
+          <w:lang w:val="en-CA"/>
+        </w:rPr>
+        <w:t xml:space="preserve"> final coding, </w:t>
+      </w:r>
+      <w:r>
+        <w:rPr>
+          <w:lang w:val="en-CA"/>
+        </w:rPr>
+        <w:t xml:space="preserve">I </w:t>
+      </w:r>
+      <w:r>
+        <w:rPr>
+          <w:lang w:val="en-CA"/>
+        </w:rPr>
+        <w:t xml:space="preserve">observed the content of codes and </w:t>
+      </w:r>
+      <w:r>
+        <w:rPr>
+          <w:lang w:val="en-CA"/>
+        </w:rPr>
+        <w:t>established the following annotation</w:t>
+      </w:r>
+      <w:r>
+        <w:rPr>
+          <w:lang w:val="en-CA"/>
+        </w:rPr>
+        <w:t xml:space="preserve"> legend</w:t>
+      </w:r>
+      <w:r>
+        <w:rPr>
+          <w:lang w:val="en-CA"/>
+        </w:rPr>
+        <w:t xml:space="preserve"> which </w:t>
+      </w:r>
+      <w:r>
+        <w:rPr>
+          <w:lang w:val="en-CA"/>
+        </w:rPr>
+        <w:t xml:space="preserve">can </w:t>
+      </w:r>
+      <w:r>
+        <w:rPr>
+          <w:lang w:val="en-CA"/>
+        </w:rPr>
+        <w:t xml:space="preserve">cover all information my final codes contain: </w:t>
+      </w:r>
+    </w:p>
+    <w:p>
+      <w:pPr>
+        <w:spacing w:after="0"/>
+        <w:ind w:left="720" w:firstLine="720"/>
+        <w:rPr>
+          <w:lang w:val="en-CA"/>
+        </w:rPr>
+      </w:pPr>
+      <w:r>
+        <w:rPr>
+          <w:b/>
+          <w:bCs/>
+          <w:lang w:val="en-CA"/>
+        </w:rPr>
+        <w:t xml:space="preserve">state, </w:t>
+      </w:r>
+      <w:r>
+        <w:rPr>
+          <w:b/>
+          <w:bCs/>
+          <w:lang w:val="en-CA"/>
+        </w:rPr>
+        <w:t xml:space="preserve">mechanical </w:t>
+      </w:r>
+      <w:r>
+        <w:rPr>
+          <w:b/>
+          <w:bCs/>
+          <w:lang w:val="en-CA"/>
+        </w:rPr>
+        <w:t xml:space="preserve">action, manual action, </w:t>
+      </w:r>
+      <w:r>
+        <w:rPr>
+          <w:b/>
+          <w:bCs/>
+          <w:lang w:val="en-CA"/>
+        </w:rPr>
+        <w:t xml:space="preserve">feature, </w:t>
+      </w:r>
+      <w:r>
+        <w:rPr>
+          <w:lang w:val="en-CA"/>
+        </w:rPr>
+        <w:t>and</w:t>
+      </w:r>
+      <w:r>
+        <w:rPr>
+          <w:b/>
+          <w:bCs/>
+          <w:lang w:val="en-CA"/>
+        </w:rPr>
+        <w:t xml:space="preserve"> </w:t>
+      </w:r>
+      <w:r>
+        <w:rPr>
+          <w:b/>
+          <w:bCs/>
+          <w:lang w:val="en-CA"/>
+        </w:rPr>
+        <w:t>component</w:t>
+      </w:r>
+    </w:p>
+    <w:p>
+      <w:pPr>
+        <w:ind w:firstLine="720"/>
+        <w:rPr>
+          <w:lang w:val="en-CA"/>
+        </w:rPr>
+      </w:pPr>
+      <w:r>
+        <w:rPr>
+          <w:lang w:val="en-CA"/>
+        </w:rPr>
+        <w:t>S</w:t>
+      </w:r>
+      <w:r>
+        <w:rPr>
+          <w:lang w:val="en-CA"/>
+        </w:rPr>
+        <w:t>tate is the camera mode selected via command dial</w:t>
+      </w:r>
+      <w:r>
+        <w:rPr>
+          <w:lang w:val="en-CA"/>
+        </w:rPr>
+        <w:t xml:space="preserve"> or switches</w:t>
+      </w:r>
+      <w:r>
+        <w:rPr>
+          <w:lang w:val="en-CA"/>
+        </w:rPr>
+        <w:t xml:space="preserve">, mechanical action is an action </w:t>
+      </w:r>
+      <w:r>
+        <w:rPr>
+          <w:lang w:val="en-CA"/>
+        </w:rPr>
+        <w:t>executed</w:t>
+      </w:r>
+      <w:r>
+        <w:rPr>
+          <w:lang w:val="en-CA"/>
+        </w:rPr>
+        <w:t xml:space="preserve"> by </w:t>
+      </w:r>
+      <w:r>
+        <w:rPr>
+          <w:lang w:val="en-CA"/>
+        </w:rPr>
+        <w:t xml:space="preserve">the </w:t>
+      </w:r>
+      <w:r>
+        <w:rPr>
+          <w:lang w:val="en-CA"/>
+        </w:rPr>
+        <w:t>camera (e.g., auto-focusing, pre-winding film around the take-up spool), manual action is an action took by</w:t>
+      </w:r>
+      <w:r>
+        <w:rPr>
+          <w:lang w:val="en-CA"/>
+        </w:rPr>
+        <w:t xml:space="preserve"> the</w:t>
+      </w:r>
+      <w:r>
+        <w:rPr>
+          <w:lang w:val="en-CA"/>
+        </w:rPr>
+        <w:t xml:space="preserve"> photographer (e.g., </w:t>
+      </w:r>
+      <w:r>
+        <w:t>aim</w:t>
+      </w:r>
+      <w:r>
+        <w:t>ing</w:t>
+      </w:r>
+      <w:r>
+        <w:t xml:space="preserve"> the camera at the subject</w:t>
+      </w:r>
+      <w:r>
+        <w:rPr>
+          <w:lang w:val="en-CA"/>
+        </w:rPr>
+        <w:t>)</w:t>
+      </w:r>
+      <w:r>
+        <w:rPr>
+          <w:lang w:val="en-CA"/>
+        </w:rPr>
+        <w:t>,</w:t>
+      </w:r>
+      <w:r>
+        <w:rPr>
+          <w:lang w:val="en-CA"/>
+        </w:rPr>
+        <w:t xml:space="preserve"> </w:t>
+      </w:r>
+      <w:r>
+        <w:rPr>
+          <w:lang w:val="en-CA"/>
+        </w:rPr>
+        <w:t xml:space="preserve">feature is literally a feature that the camera provides, </w:t>
+      </w:r>
+      <w:r>
+        <w:rPr>
+          <w:lang w:val="en-CA"/>
+        </w:rPr>
+        <w:t>and</w:t>
+      </w:r>
+      <w:r>
+        <w:rPr>
+          <w:lang w:val="en-CA"/>
+        </w:rPr>
+        <w:t xml:space="preserve"> </w:t>
+      </w:r>
+      <w:r>
+        <w:rPr>
+          <w:lang w:val="en-CA"/>
+        </w:rPr>
+        <w:t>component</w:t>
+      </w:r>
+      <w:r>
+        <w:rPr>
+          <w:lang w:val="en-CA"/>
+        </w:rPr>
+        <w:t xml:space="preserve"> is </w:t>
+      </w:r>
+      <w:r>
+        <w:rPr>
+          <w:lang w:val="en-CA"/>
+        </w:rPr>
+        <w:t xml:space="preserve">either </w:t>
+      </w:r>
+      <w:r>
+        <w:rPr>
+          <w:lang w:val="en-CA"/>
+        </w:rPr>
+        <w:t xml:space="preserve">a unit </w:t>
+      </w:r>
+      <w:r>
+        <w:rPr>
+          <w:lang w:val="en-CA"/>
+        </w:rPr>
+        <w:t>from the</w:t>
+      </w:r>
+      <w:r>
+        <w:rPr>
+          <w:lang w:val="en-CA"/>
+        </w:rPr>
+        <w:t xml:space="preserve"> parts of</w:t>
+      </w:r>
+      <w:r>
+        <w:rPr>
+          <w:lang w:val="en-CA"/>
+        </w:rPr>
+        <w:t xml:space="preserve"> camera</w:t>
+      </w:r>
+      <w:r>
+        <w:rPr>
+          <w:lang w:val="en-CA"/>
+        </w:rPr>
+        <w:t xml:space="preserve"> or a physical function that requires manual operation on it</w:t>
+      </w:r>
+      <w:r>
+        <w:rPr>
+          <w:lang w:val="en-CA"/>
+        </w:rPr>
+        <w:t>.</w:t>
+      </w:r>
+      <w:r>
+        <w:rPr>
+          <w:lang w:val="en-CA"/>
+        </w:rPr>
+        <w:t xml:space="preserve"> Also, for component, it is necessary to include the article and the modifiers</w:t>
+      </w:r>
+      <w:r>
+        <w:rPr>
+          <w:lang w:val="en-CA"/>
+        </w:rPr>
+        <w:t xml:space="preserve"> (if any)</w:t>
+      </w:r>
+      <w:r>
+        <w:rPr>
+          <w:lang w:val="en-CA"/>
+        </w:rPr>
+        <w:t xml:space="preserve"> of </w:t>
+      </w:r>
+      <w:r>
+        <w:rPr>
+          <w:lang w:val="en-CA"/>
+        </w:rPr>
+        <w:t>it</w:t>
+      </w:r>
+      <w:r>
+        <w:rPr>
+          <w:lang w:val="en-CA"/>
+        </w:rPr>
+        <w:t xml:space="preserve"> in annotation in order to distinguish the negative sentence from positive sentence</w:t>
+      </w:r>
+      <w:r>
+        <w:rPr>
+          <w:lang w:val="en-CA"/>
+        </w:rPr>
+        <w:t>s</w:t>
+      </w:r>
+      <w:r>
+        <w:rPr>
+          <w:lang w:val="en-CA"/>
+        </w:rPr>
+        <w:t xml:space="preserve"> and to </w:t>
+      </w:r>
+      <w:r>
+        <w:rPr>
+          <w:lang w:val="en-CA"/>
+        </w:rPr>
+        <w:t>specify special conditions</w:t>
+      </w:r>
+      <w:r>
+        <w:rPr>
+          <w:lang w:val="en-CA"/>
+        </w:rPr>
+        <w:t>, otherwise the confounding data may be sent to A.I. training model later on</w:t>
+      </w:r>
+      <w:r>
+        <w:rPr>
+          <w:lang w:val="en-CA"/>
+        </w:rPr>
+        <w:t>; for instance</w:t>
+      </w:r>
+      <w:r>
+        <w:rPr>
+          <w:lang w:val="en-CA"/>
+        </w:rPr>
+        <w:t>s</w:t>
+      </w:r>
+      <w:r>
+        <w:rPr>
+          <w:lang w:val="en-CA"/>
+        </w:rPr>
+        <w:t xml:space="preserve">: </w:t>
+      </w:r>
+      <w:r>
+        <w:rPr>
+          <w:i/>
+          <w:iCs/>
+        </w:rPr>
+        <w:t xml:space="preserve">there is </w:t>
+      </w:r>
+      <w:r>
+        <w:rPr>
+          <w:i/>
+          <w:iCs/>
+          <w:u w:val="single"/>
+        </w:rPr>
+        <w:t>no click stop</w:t>
+      </w:r>
+      <w:r>
+        <w:rPr>
+          <w:i/>
+          <w:iCs/>
+        </w:rPr>
+        <w:t xml:space="preserve"> when the shutter button is being released</w:t>
+      </w:r>
+      <w:r>
+        <w:t xml:space="preserve">, and </w:t>
+      </w:r>
+      <w:r>
+        <w:rPr>
+          <w:i/>
+          <w:iCs/>
+        </w:rPr>
+        <w:t xml:space="preserve">There is </w:t>
+      </w:r>
+      <w:r>
+        <w:rPr>
+          <w:i/>
+          <w:iCs/>
+          <w:u w:val="single"/>
+        </w:rPr>
+        <w:t>a click stop at the halfway point</w:t>
+      </w:r>
+      <w:r>
+        <w:t>.</w:t>
       </w:r>
     </w:p>
     <w:p>
@@ -438,6 +873,28 @@
           <w:lang w:val="en-CA"/>
         </w:rPr>
       </w:pPr>
+      <w:r>
+        <w:rPr>
+          <w:lang w:val="en-CA"/>
+        </w:rPr>
+        <w:tab/>
+        <w:t>Final coding document can be found here:</w:t>
+      </w:r>
+      <w:r>
+        <w:rPr>
+          <w:lang w:val="en-CA"/>
+        </w:rPr>
+        <w:t xml:space="preserve"> </w:t>
+      </w:r>
+      <w:hyperlink r:id="rId5" w:history="1">
+        <w:r>
+          <w:rPr>
+            <w:rStyle w:val="Hyperlink"/>
+            <w:lang w:val="en-CA"/>
+          </w:rPr>
+          <w:t>https://github.com/HengZ121/App.-of-NLP-ML-in-SE/blob/master/assignment%201/Final%20Codes.docx</w:t>
+        </w:r>
+      </w:hyperlink>
     </w:p>
     <w:p>
       <w:pPr>
@@ -448,7 +905,10 @@
     </w:p>
     <w:p>
       <w:pPr>
-        <w:rPr>
+        <w:spacing w:after="0" w:line="240" w:lineRule="auto"/>
+        <w:ind w:firstLine="720"/>
+        <w:rPr>
+          <w:rFonts w:cstheme="minorHAnsi"/>
           <w:lang w:val="en-CA"/>
         </w:rPr>
       </w:pPr>
@@ -456,78 +916,645 @@
         <w:rPr>
           <w:lang w:val="en-CA"/>
         </w:rPr>
-        <w:t>Also</w:t>
-      </w:r>
-      <w:r>
-        <w:rPr>
-          <w:lang w:val="en-CA"/>
-        </w:rPr>
-        <w:t>,</w:t>
-      </w:r>
-      <w:r>
-        <w:rPr>
-          <w:lang w:val="en-CA"/>
-        </w:rPr>
-        <w:t xml:space="preserve"> the content in technical documents </w:t>
-      </w:r>
-      <w:r>
-        <w:rPr>
-          <w:lang w:val="en-CA"/>
-        </w:rPr>
-        <w:t>is</w:t>
-      </w:r>
-      <w:r>
-        <w:rPr>
-          <w:lang w:val="en-CA"/>
-        </w:rPr>
-        <w:t xml:space="preserve"> not always in time order nor sequential steps, thus it may require longer codes to declare prerequisite</w:t>
-      </w:r>
-      <w:r>
-        <w:rPr>
-          <w:lang w:val="en-CA"/>
-        </w:rPr>
-        <w:t>s</w:t>
-      </w:r>
-      <w:r>
-        <w:rPr>
-          <w:lang w:val="en-CA"/>
-        </w:rPr>
-        <w:t>; for examples: in literature coding, we can always assume the previous code is a potential prerequisite (chased by dog, bite by dog), but in technical document, we may have to declare prerequisites in code to remain precise(</w:t>
-      </w:r>
-      <w:r>
-        <w:rPr>
+        <w:t xml:space="preserve">By annotating the camera specification document, I found a logically tricky thing is the way we </w:t>
+      </w:r>
+      <w:r>
+        <w:rPr>
+          <w:rFonts w:cstheme="minorHAnsi"/>
+          <w:lang w:val="en-CA"/>
+        </w:rPr>
+        <w:t>split a</w:t>
+      </w:r>
+      <w:r>
+        <w:rPr>
+          <w:rFonts w:cstheme="minorHAnsi"/>
+          <w:lang w:val="en-CA"/>
+        </w:rPr>
+        <w:t xml:space="preserve">n active </w:t>
+      </w:r>
+      <w:r>
+        <w:rPr>
+          <w:rFonts w:cstheme="minorHAnsi"/>
+          <w:lang w:val="en-CA"/>
+        </w:rPr>
+        <w:t xml:space="preserve">sentence based on annotation legend: </w:t>
+      </w:r>
+      <w:r>
+        <w:rPr>
+          <w:rFonts w:cstheme="minorHAnsi"/>
+          <w:lang w:val="en-CA"/>
+        </w:rPr>
+        <w:t xml:space="preserve">for example, </w:t>
+      </w:r>
+      <w:r>
+        <w:rPr>
+          <w:rFonts w:cstheme="minorHAnsi"/>
+          <w:lang w:val="en-CA"/>
+        </w:rPr>
+        <w:t xml:space="preserve">applying </w:t>
+      </w:r>
+      <w:r>
+        <w:rPr>
+          <w:rFonts w:cstheme="minorHAnsi"/>
+          <w:lang w:val="en-CA"/>
+        </w:rPr>
+        <w:t>a</w:t>
+      </w:r>
+      <w:r>
+        <w:rPr>
+          <w:rFonts w:cstheme="minorHAnsi"/>
+          <w:lang w:val="en-CA"/>
+        </w:rPr>
+        <w:t>n</w:t>
+      </w:r>
+      <w:r>
+        <w:rPr>
+          <w:rFonts w:cstheme="minorHAnsi"/>
+          <w:lang w:val="en-CA"/>
+        </w:rPr>
+        <w:t xml:space="preserve"> annotation </w:t>
+      </w:r>
+      <w:r>
+        <w:rPr>
+          <w:rFonts w:cstheme="minorHAnsi"/>
+          <w:lang w:val="en-CA"/>
+        </w:rPr>
+        <w:t>legend</w:t>
+      </w:r>
+      <w:r>
+        <w:rPr>
+          <w:rFonts w:cstheme="minorHAnsi"/>
+          <w:lang w:val="en-CA"/>
+        </w:rPr>
+        <w:t xml:space="preserve"> that</w:t>
+      </w:r>
+      <w:r>
+        <w:rPr>
+          <w:rFonts w:cstheme="minorHAnsi"/>
+          <w:lang w:val="en-CA"/>
+        </w:rPr>
+        <w:t xml:space="preserve"> contains “</w:t>
+      </w:r>
+      <w:r>
+        <w:rPr>
+          <w:rFonts w:cstheme="minorHAnsi"/>
+          <w:lang w:val="en-CA"/>
+        </w:rPr>
+        <w:t>action</w:t>
+      </w:r>
+      <w:r>
+        <w:rPr>
+          <w:rFonts w:cstheme="minorHAnsi"/>
+          <w:lang w:val="en-CA"/>
+        </w:rPr>
+        <w:t>” and “system component” over the text:</w:t>
+      </w:r>
+    </w:p>
+    <w:p>
+      <w:pPr>
+        <w:shd w:val="clear" w:color="auto" w:fill="FFFFFF"/>
+        <w:spacing w:after="0" w:line="240" w:lineRule="auto"/>
+        <w:ind w:left="1440" w:firstLine="720"/>
+        <w:rPr>
+          <w:rFonts w:eastAsia="Times New Roman" w:cstheme="minorHAnsi"/>
           <w:i/>
           <w:iCs/>
-          <w:lang w:val="en-CA"/>
-        </w:rPr>
-        <w:t>load file</w:t>
-      </w:r>
-      <w:r>
-        <w:rPr>
-          <w:lang w:val="en-CA"/>
-        </w:rPr>
-        <w:t xml:space="preserve"> and counter counts up, shutter makes sound when </w:t>
-      </w:r>
-      <w:r>
-        <w:rPr>
+        </w:rPr>
+      </w:pPr>
+      <w:r>
+        <w:rPr>
+          <w:rFonts w:eastAsia="Times New Roman" w:cstheme="minorHAnsi"/>
           <w:i/>
           <w:iCs/>
-          <w:lang w:val="en-CA"/>
-        </w:rPr>
-        <w:t>counter stops</w:t>
-      </w:r>
-      <w:r>
-        <w:rPr>
-          <w:lang w:val="en-CA"/>
-        </w:rPr>
-        <w:t>)</w:t>
-      </w:r>
-      <w:r>
-        <w:rPr>
-          <w:lang w:val="en-CA"/>
-        </w:rPr>
+        </w:rPr>
+        <w:t>P</w:t>
+      </w:r>
+      <w:r>
+        <w:rPr>
+          <w:rFonts w:eastAsia="Times New Roman" w:cstheme="minorHAnsi"/>
+          <w:i/>
+          <w:iCs/>
+        </w:rPr>
+        <w:t>ressing the start button</w:t>
+      </w:r>
+      <w:r>
+        <w:rPr>
+          <w:rFonts w:eastAsia="Times New Roman" w:cstheme="minorHAnsi"/>
+          <w:i/>
+          <w:iCs/>
+        </w:rPr>
+        <w:t xml:space="preserve"> </w:t>
+      </w:r>
+      <w:r>
+        <w:rPr>
+          <w:rFonts w:eastAsia="Times New Roman" w:cstheme="minorHAnsi"/>
+          <w:i/>
+          <w:iCs/>
+        </w:rPr>
+        <w:t>will turn the engine</w:t>
+      </w:r>
+      <w:r>
+        <w:rPr>
+          <w:rFonts w:eastAsia="Times New Roman" w:cstheme="minorHAnsi"/>
+          <w:i/>
+          <w:iCs/>
+        </w:rPr>
+        <w:t xml:space="preserve"> </w:t>
+      </w:r>
+      <w:r>
+        <w:rPr>
+          <w:rFonts w:eastAsia="Times New Roman" w:cstheme="minorHAnsi"/>
+          <w:i/>
+          <w:iCs/>
+        </w:rPr>
+        <w:t>on</w:t>
+      </w:r>
+    </w:p>
+    <w:p>
+      <w:pPr>
+        <w:ind w:firstLine="720"/>
+        <w:rPr>
+          <w:rFonts w:eastAsia="Times New Roman" w:cstheme="minorHAnsi"/>
+        </w:rPr>
+      </w:pPr>
+      <w:r>
+        <w:rPr>
+          <w:rFonts w:cstheme="minorHAnsi"/>
+          <w:lang w:val="en-CA"/>
+        </w:rPr>
+        <w:lastRenderedPageBreak/>
+        <w:t xml:space="preserve">we </w:t>
+      </w:r>
+      <w:r>
+        <w:rPr>
+          <w:rFonts w:cstheme="minorHAnsi"/>
+          <w:lang w:val="en-CA"/>
+        </w:rPr>
+        <w:t xml:space="preserve">can </w:t>
+      </w:r>
+      <w:r>
+        <w:rPr>
+          <w:rFonts w:cstheme="minorHAnsi"/>
+          <w:lang w:val="en-CA"/>
+        </w:rPr>
+        <w:t xml:space="preserve">definitely </w:t>
+      </w:r>
+      <w:r>
+        <w:rPr>
+          <w:rFonts w:cstheme="minorHAnsi"/>
+          <w:lang w:val="en-CA"/>
+        </w:rPr>
+        <w:t>acknowledge</w:t>
+      </w:r>
+      <w:r>
+        <w:rPr>
+          <w:rFonts w:cstheme="minorHAnsi"/>
+          <w:lang w:val="en-CA"/>
+        </w:rPr>
+        <w:t xml:space="preserve"> that </w:t>
+      </w:r>
+      <w:r>
+        <w:rPr>
+          <w:rFonts w:cstheme="minorHAnsi"/>
+          <w:lang w:val="en-CA"/>
+        </w:rPr>
+        <w:t>“</w:t>
+      </w:r>
+      <w:r>
+        <w:rPr>
+          <w:rFonts w:eastAsia="Times New Roman" w:cstheme="minorHAnsi"/>
+          <w:i/>
+          <w:iCs/>
+        </w:rPr>
+        <w:t>P</w:t>
+      </w:r>
+      <w:r>
+        <w:rPr>
+          <w:rFonts w:eastAsia="Times New Roman" w:cstheme="minorHAnsi"/>
+          <w:i/>
+          <w:iCs/>
+        </w:rPr>
+        <w:t>ressing the start button</w:t>
+      </w:r>
+      <w:r>
+        <w:rPr>
+          <w:rFonts w:eastAsia="Times New Roman" w:cstheme="minorHAnsi"/>
+        </w:rPr>
+        <w:t xml:space="preserve">” is an </w:t>
+      </w:r>
+      <w:r>
+        <w:rPr>
+          <w:rFonts w:eastAsia="Times New Roman" w:cstheme="minorHAnsi"/>
+        </w:rPr>
+        <w:t>action</w:t>
+      </w:r>
+      <w:r>
+        <w:rPr>
+          <w:rFonts w:eastAsia="Times New Roman" w:cstheme="minorHAnsi"/>
+        </w:rPr>
+        <w:t>, and the “</w:t>
+      </w:r>
+      <w:r>
+        <w:rPr>
+          <w:rFonts w:eastAsia="Times New Roman" w:cstheme="minorHAnsi"/>
+          <w:i/>
+          <w:iCs/>
+        </w:rPr>
+        <w:t>start button</w:t>
+      </w:r>
+      <w:r>
+        <w:rPr>
+          <w:rFonts w:eastAsia="Times New Roman" w:cstheme="minorHAnsi"/>
+        </w:rPr>
+        <w:t xml:space="preserve">” is a system component inside the </w:t>
+      </w:r>
+      <w:r>
+        <w:rPr>
+          <w:rFonts w:eastAsia="Times New Roman" w:cstheme="minorHAnsi"/>
+        </w:rPr>
+        <w:t>action</w:t>
+      </w:r>
+      <w:r>
+        <w:rPr>
+          <w:rFonts w:eastAsia="Times New Roman" w:cstheme="minorHAnsi"/>
+        </w:rPr>
+        <w:t>, but now let try:</w:t>
+      </w:r>
+    </w:p>
+    <w:p>
+      <w:pPr>
+        <w:ind w:firstLine="720"/>
+        <w:rPr>
+          <w:rFonts w:eastAsia="Times New Roman" w:cstheme="minorHAnsi"/>
+          <w:i/>
+          <w:iCs/>
+        </w:rPr>
+      </w:pPr>
+      <w:r>
+        <w:rPr>
+          <w:rFonts w:eastAsia="Times New Roman" w:cstheme="minorHAnsi"/>
+        </w:rPr>
+        <w:tab/>
+      </w:r>
+      <w:r>
+        <w:rPr>
+          <w:rFonts w:eastAsia="Times New Roman" w:cstheme="minorHAnsi"/>
+        </w:rPr>
+        <w:tab/>
+      </w:r>
+      <w:r>
+        <w:rPr>
+          <w:rFonts w:eastAsia="Times New Roman" w:cstheme="minorHAnsi"/>
+          <w:i/>
+          <w:iCs/>
+        </w:rPr>
+        <w:t>The start button is pressed to turn on the engine</w:t>
+      </w:r>
+    </w:p>
+    <w:p>
+      <w:pPr>
+        <w:ind w:firstLine="720"/>
+      </w:pPr>
+      <w:r>
+        <w:rPr>
+          <w:rFonts w:eastAsia="Times New Roman" w:cstheme="minorHAnsi"/>
+        </w:rPr>
+        <w:t xml:space="preserve">We therefore need to consider whether the </w:t>
+      </w:r>
+      <w:r>
+        <w:rPr>
+          <w:rFonts w:eastAsia="Times New Roman" w:cstheme="minorHAnsi"/>
+        </w:rPr>
+        <w:t>action</w:t>
+      </w:r>
+      <w:r>
+        <w:rPr>
+          <w:rFonts w:eastAsia="Times New Roman" w:cstheme="minorHAnsi"/>
+        </w:rPr>
+        <w:t xml:space="preserve"> is “</w:t>
+      </w:r>
+      <w:r>
+        <w:rPr>
+          <w:rFonts w:eastAsia="Times New Roman" w:cstheme="minorHAnsi"/>
+          <w:i/>
+          <w:iCs/>
+        </w:rPr>
+        <w:t>is pressed</w:t>
+      </w:r>
+      <w:r>
+        <w:rPr>
+          <w:rFonts w:eastAsia="Times New Roman" w:cstheme="minorHAnsi"/>
+        </w:rPr>
+        <w:t>”</w:t>
+      </w:r>
+      <w:r>
+        <w:rPr>
+          <w:rFonts w:eastAsia="Times New Roman" w:cstheme="minorHAnsi"/>
+        </w:rPr>
+        <w:t xml:space="preserve"> or “</w:t>
+      </w:r>
+      <w:r>
+        <w:rPr>
+          <w:rFonts w:eastAsia="Times New Roman" w:cstheme="minorHAnsi"/>
+          <w:i/>
+          <w:iCs/>
+        </w:rPr>
+        <w:t>button is pressed</w:t>
+      </w:r>
+      <w:r>
+        <w:rPr>
+          <w:rFonts w:eastAsia="Times New Roman" w:cstheme="minorHAnsi"/>
+        </w:rPr>
+        <w:t>”, that is, do we need to always include a</w:t>
+      </w:r>
+      <w:r>
+        <w:rPr>
+          <w:rFonts w:eastAsia="Times New Roman" w:cstheme="minorHAnsi"/>
+        </w:rPr>
+        <w:t>n</w:t>
+      </w:r>
+      <w:r>
+        <w:rPr>
+          <w:rFonts w:eastAsia="Times New Roman" w:cstheme="minorHAnsi"/>
+        </w:rPr>
+        <w:t xml:space="preserve"> </w:t>
+      </w:r>
+      <w:r>
+        <w:rPr>
+          <w:rFonts w:eastAsia="Times New Roman" w:cstheme="minorHAnsi"/>
+        </w:rPr>
+        <w:t>object</w:t>
+      </w:r>
+      <w:r>
+        <w:rPr>
+          <w:rFonts w:eastAsia="Times New Roman" w:cstheme="minorHAnsi"/>
+        </w:rPr>
+        <w:t xml:space="preserve"> within the action annotation, if so, almost all annotation would involve overlapping, </w:t>
+      </w:r>
+      <w:r>
+        <w:rPr>
+          <w:rFonts w:eastAsia="Times New Roman" w:cstheme="minorHAnsi"/>
+        </w:rPr>
+        <w:t>or</w:t>
+      </w:r>
+      <w:r>
+        <w:rPr>
+          <w:rFonts w:eastAsia="Times New Roman" w:cstheme="minorHAnsi"/>
+        </w:rPr>
+        <w:t xml:space="preserve"> we need to handle the learning model carefully later (not implemented in this assignment) since it</w:t>
+      </w:r>
+      <w:r>
+        <w:rPr>
+          <w:rFonts w:eastAsia="Times New Roman" w:cstheme="minorHAnsi"/>
+        </w:rPr>
+        <w:t xml:space="preserve"> may</w:t>
+      </w:r>
+      <w:r>
+        <w:rPr>
+          <w:rFonts w:eastAsia="Times New Roman" w:cstheme="minorHAnsi"/>
+        </w:rPr>
+        <w:t xml:space="preserve"> produce difficulties for A.L. to distinguish intransitive verbs (actions) from transitive verbs (also actions). In deliverable 2, I tried to exclude the </w:t>
+      </w:r>
+      <w:r>
+        <w:rPr>
+          <w:rFonts w:eastAsia="Times New Roman" w:cstheme="minorHAnsi"/>
+        </w:rPr>
+        <w:t>objects</w:t>
+      </w:r>
+      <w:r>
+        <w:rPr>
+          <w:rFonts w:eastAsia="Times New Roman" w:cstheme="minorHAnsi"/>
+        </w:rPr>
+        <w:t xml:space="preserve"> from active sentences for a prettier </w:t>
+      </w:r>
+      <w:r>
+        <w:rPr>
+          <w:rFonts w:eastAsia="Times New Roman" w:cstheme="minorHAnsi"/>
+        </w:rPr>
+        <w:t xml:space="preserve">and neater </w:t>
+      </w:r>
+      <w:r>
+        <w:rPr>
+          <w:rFonts w:eastAsia="Times New Roman" w:cstheme="minorHAnsi"/>
+        </w:rPr>
+        <w:t xml:space="preserve">visual effect. </w:t>
+      </w:r>
+      <w:r>
+        <w:rPr>
+          <w:rFonts w:eastAsia="Times New Roman" w:cstheme="minorHAnsi"/>
+        </w:rPr>
+        <w:t xml:space="preserve">Furthermore, I want to discuss why I would like to use </w:t>
+      </w:r>
+      <w:r>
+        <w:rPr>
+          <w:rFonts w:eastAsia="Times New Roman" w:cstheme="minorHAnsi"/>
+        </w:rPr>
+        <w:t xml:space="preserve">wording of “action” instead of “event”, because </w:t>
+      </w:r>
+      <w:r>
+        <w:rPr>
+          <w:rFonts w:eastAsia="Times New Roman" w:cstheme="minorHAnsi"/>
+        </w:rPr>
+        <w:t>“</w:t>
+      </w:r>
+      <w:r>
+        <w:rPr>
+          <w:rFonts w:eastAsia="Times New Roman" w:cstheme="minorHAnsi"/>
+        </w:rPr>
+        <w:t>event</w:t>
+      </w:r>
+      <w:r>
+        <w:rPr>
+          <w:rFonts w:eastAsia="Times New Roman" w:cstheme="minorHAnsi"/>
+        </w:rPr>
+        <w:t>”</w:t>
+      </w:r>
+      <w:r>
+        <w:rPr>
+          <w:rFonts w:eastAsia="Times New Roman" w:cstheme="minorHAnsi"/>
+        </w:rPr>
+        <w:t xml:space="preserve"> sounds relatively macro and is constituted by a series of actions, and in </w:t>
+      </w:r>
+      <w:r>
+        <w:rPr>
+          <w:rFonts w:eastAsia="Times New Roman" w:cstheme="minorHAnsi"/>
+        </w:rPr>
+        <w:t>the</w:t>
+      </w:r>
+      <w:r>
+        <w:rPr>
+          <w:rFonts w:eastAsia="Times New Roman" w:cstheme="minorHAnsi"/>
+        </w:rPr>
+        <w:t xml:space="preserve"> document that </w:t>
+      </w:r>
+      <w:r>
+        <w:rPr>
+          <w:rFonts w:eastAsia="Times New Roman" w:cstheme="minorHAnsi"/>
+        </w:rPr>
+        <w:t>I</w:t>
+      </w:r>
+      <w:r>
+        <w:rPr>
+          <w:rFonts w:eastAsia="Times New Roman" w:cstheme="minorHAnsi"/>
+        </w:rPr>
+        <w:t xml:space="preserve"> apply </w:t>
+      </w:r>
+      <w:r>
+        <w:rPr>
+          <w:rFonts w:eastAsia="Times New Roman" w:cstheme="minorHAnsi"/>
+        </w:rPr>
+        <w:t xml:space="preserve">my </w:t>
+      </w:r>
+      <w:r>
+        <w:rPr>
+          <w:rFonts w:eastAsia="Times New Roman" w:cstheme="minorHAnsi"/>
+        </w:rPr>
+        <w:t xml:space="preserve">annotation legend, </w:t>
+      </w:r>
+      <w:r>
+        <w:rPr>
+          <w:rFonts w:eastAsia="Times New Roman" w:cstheme="minorHAnsi"/>
+        </w:rPr>
+        <w:t xml:space="preserve">a </w:t>
+      </w:r>
+      <w:r>
+        <w:rPr>
+          <w:rFonts w:eastAsia="Times New Roman" w:cstheme="minorHAnsi"/>
+        </w:rPr>
+        <w:t>large</w:t>
+      </w:r>
+      <w:r>
+        <w:rPr>
+          <w:rFonts w:eastAsia="Times New Roman" w:cstheme="minorHAnsi"/>
+        </w:rPr>
+        <w:t xml:space="preserve"> part of text is to introduce how actions are functioning together to enable an event</w:t>
+      </w:r>
+      <w:r>
+        <w:rPr>
+          <w:rFonts w:eastAsia="Times New Roman" w:cstheme="minorHAnsi"/>
+        </w:rPr>
+        <w:t xml:space="preserve"> (or call it a bigger action)</w:t>
+      </w:r>
+      <w:r>
+        <w:rPr>
+          <w:rFonts w:eastAsia="Times New Roman" w:cstheme="minorHAnsi"/>
+        </w:rPr>
+        <w:t xml:space="preserve">, thus I prefer to use word “action” in order to make better sense (in </w:t>
+      </w:r>
+      <w:r>
+        <w:rPr>
+          <w:rFonts w:eastAsia="Times New Roman" w:cstheme="minorHAnsi"/>
+        </w:rPr>
+        <w:t>comput</w:t>
+      </w:r>
+      <w:r>
+        <w:rPr>
+          <w:rFonts w:eastAsia="Times New Roman" w:cstheme="minorHAnsi"/>
+        </w:rPr>
+        <w:t>er science</w:t>
+      </w:r>
+      <w:r>
+        <w:rPr>
+          <w:rFonts w:eastAsia="Times New Roman" w:cstheme="minorHAnsi"/>
+        </w:rPr>
+        <w:t xml:space="preserve"> thinking);</w:t>
+      </w:r>
+      <w:r>
+        <w:rPr>
+          <w:rFonts w:eastAsia="Times New Roman" w:cstheme="minorHAnsi"/>
+        </w:rPr>
+        <w:t xml:space="preserve"> for example: if we say “</w:t>
+      </w:r>
+      <w:r>
+        <w:rPr>
+          <w:i/>
+          <w:iCs/>
+        </w:rPr>
+        <w:t>the built-in flash will pop up and fire automatically</w:t>
+      </w:r>
+      <w:r>
+        <w:t xml:space="preserve">” is an event, </w:t>
+      </w:r>
+      <w:r>
+        <w:t>we are less like to call</w:t>
+      </w:r>
+      <w:r>
+        <w:t xml:space="preserve"> “</w:t>
+      </w:r>
+      <w:r>
+        <w:rPr>
+          <w:i/>
+          <w:iCs/>
+        </w:rPr>
+        <w:t>the built-in flash works by charging up a capacitor with electricity then releasing the stored power in a burst of ligh</w:t>
+      </w:r>
+      <w:r>
+        <w:rPr>
+          <w:i/>
+          <w:iCs/>
+        </w:rPr>
+        <w:t>t</w:t>
+      </w:r>
+      <w:r>
+        <w:t>”</w:t>
+      </w:r>
+      <w:r>
+        <w:t xml:space="preserve"> </w:t>
+      </w:r>
+      <w:r>
+        <w:t>also an event</w:t>
+      </w:r>
+      <w:r>
+        <w:t>; just like when we call “press the button” an event, we don’t want to call “button sensing our touch and allowing electronics to pass” an event</w:t>
+      </w:r>
+      <w:r>
+        <w:t xml:space="preserve"> at the same time</w:t>
+      </w:r>
+      <w:r>
         <w:t>.</w:t>
       </w:r>
+    </w:p>
+    <w:p>
+      <w:pPr>
+        <w:ind w:firstLine="720"/>
+      </w:pPr>
+    </w:p>
+    <w:p>
+      <w:pPr>
+        <w:ind w:firstLine="720"/>
+      </w:pPr>
+    </w:p>
+    <w:p>
+      <w:pPr>
+        <w:ind w:firstLine="720"/>
+        <w:rPr>
+          <w:rFonts w:eastAsia="Times New Roman" w:cstheme="minorHAnsi"/>
+        </w:rPr>
+      </w:pPr>
+      <w:r>
+        <w:rPr>
+          <w:rFonts w:ascii="Lato" w:hAnsi="Lato"/>
+          <w:color w:val="494C4E"/>
+          <w:spacing w:val="3"/>
+          <w:sz w:val="29"/>
+          <w:szCs w:val="29"/>
+          <w:shd w:val="clear" w:color="auto" w:fill="FFFFFF"/>
+        </w:rPr>
+        <w:t xml:space="preserve">Is the entire content of the specification covered by your annotations? If not, what parts were not annotated? Why were certain parts not annotated? Is it because those parts were not relevant to camera </w:t>
+      </w:r>
+      <w:proofErr w:type="spellStart"/>
+      <w:r>
+        <w:rPr>
+          <w:rFonts w:ascii="Lato" w:hAnsi="Lato"/>
+          <w:color w:val="494C4E"/>
+          <w:spacing w:val="3"/>
+          <w:sz w:val="29"/>
+          <w:szCs w:val="29"/>
+          <w:shd w:val="clear" w:color="auto" w:fill="FFFFFF"/>
+        </w:rPr>
+        <w:t>behaviours?</w:t>
+      </w:r>
+      <w:proofErr w:type="spellEnd"/>
     </w:p>
     <w:sectPr>
       <w:pgSz w:w="12240" w:h="15840"/>

</xml_diff>

<commit_message>
D3 finished, D1 updated and finished
</commit_message>
<xml_diff>
--- a/assignment 1/Deliverable 1 Methodology and Lessons.docx
+++ b/assignment 1/Deliverable 1 Methodology and Lessons.docx
@@ -392,19 +392,61 @@
         <w:rPr>
           <w:lang w:val="en-CA"/>
         </w:rPr>
-        <w:t xml:space="preserve"> because the transition </w:t>
-      </w:r>
-      <w:r>
-        <w:rPr>
-          <w:lang w:val="en-CA"/>
-        </w:rPr>
-        <w:t>between states cannot be reflected</w:t>
+        <w:t xml:space="preserve"> because </w:t>
+      </w:r>
+      <w:r>
+        <w:rPr>
+          <w:lang w:val="en-CA"/>
+        </w:rPr>
+        <w:t>some</w:t>
+      </w:r>
+      <w:r>
+        <w:rPr>
+          <w:lang w:val="en-CA"/>
+        </w:rPr>
+        <w:t xml:space="preserve"> transition</w:t>
+      </w:r>
+      <w:r>
+        <w:rPr>
+          <w:lang w:val="en-CA"/>
+        </w:rPr>
+        <w:t>s</w:t>
+      </w:r>
+      <w:r>
+        <w:rPr>
+          <w:lang w:val="en-CA"/>
+        </w:rPr>
+        <w:t xml:space="preserve"> </w:t>
+      </w:r>
+      <w:r>
+        <w:rPr>
+          <w:lang w:val="en-CA"/>
+        </w:rPr>
+        <w:t>and states are not very clear</w:t>
       </w:r>
       <w:r>
         <w:rPr>
           <w:lang w:val="en-CA"/>
         </w:rPr>
         <w:t>.</w:t>
+      </w:r>
+      <w:r>
+        <w:rPr>
+          <w:lang w:val="en-CA"/>
+        </w:rPr>
+        <w:t xml:space="preserve"> </w:t>
+      </w:r>
+      <w:r>
+        <w:rPr>
+          <w:lang w:val="en-CA"/>
+        </w:rPr>
+        <w:t>Therefore,</w:t>
+      </w:r>
+      <w:r>
+        <w:rPr>
+          <w:lang w:val="en-CA"/>
+        </w:rPr>
+        <w:t xml:space="preserve"> I established my final codes, that are more descriptive than preliminary codes.</w:t>
       </w:r>
     </w:p>
     <w:p>
@@ -418,6 +460,7 @@
       <w:pPr>
         <w:ind w:firstLine="720"/>
         <w:rPr>
+          <w:rStyle w:val="Hyperlink"/>
           <w:lang w:val="en-CA"/>
         </w:rPr>
       </w:pPr>
@@ -446,7 +489,6 @@
     </w:p>
     <w:p>
       <w:pPr>
-        <w:spacing w:after="0"/>
         <w:rPr>
           <w:lang w:val="en-CA"/>
         </w:rPr>
@@ -456,428 +498,7 @@
           <w:lang w:val="en-CA"/>
         </w:rPr>
         <w:tab/>
-      </w:r>
-      <w:r>
-        <w:rPr>
-          <w:lang w:val="en-CA"/>
-        </w:rPr>
-        <w:t>From</w:t>
-      </w:r>
-      <w:r>
-        <w:rPr>
-          <w:lang w:val="en-CA"/>
-        </w:rPr>
-        <w:t xml:space="preserve"> final coding, </w:t>
-      </w:r>
-      <w:r>
-        <w:rPr>
-          <w:lang w:val="en-CA"/>
-        </w:rPr>
-        <w:t xml:space="preserve">I </w:t>
-      </w:r>
-      <w:r>
-        <w:rPr>
-          <w:lang w:val="en-CA"/>
-        </w:rPr>
-        <w:t xml:space="preserve">observed the content of codes and </w:t>
-      </w:r>
-      <w:r>
-        <w:rPr>
-          <w:lang w:val="en-CA"/>
-        </w:rPr>
-        <w:t>established the following annotation</w:t>
-      </w:r>
-      <w:r>
-        <w:rPr>
-          <w:lang w:val="en-CA"/>
-        </w:rPr>
-        <w:t xml:space="preserve"> legend</w:t>
-      </w:r>
-      <w:r>
-        <w:rPr>
-          <w:lang w:val="en-CA"/>
-        </w:rPr>
-        <w:t xml:space="preserve"> which </w:t>
-      </w:r>
-      <w:r>
-        <w:rPr>
-          <w:lang w:val="en-CA"/>
-        </w:rPr>
-        <w:t xml:space="preserve">can </w:t>
-      </w:r>
-      <w:r>
-        <w:rPr>
-          <w:lang w:val="en-CA"/>
-        </w:rPr>
-        <w:t xml:space="preserve">cover all information my final codes contain: </w:t>
-      </w:r>
-    </w:p>
-    <w:p>
-      <w:pPr>
-        <w:spacing w:after="0"/>
-        <w:ind w:left="720" w:firstLine="720"/>
-        <w:rPr>
-          <w:lang w:val="en-CA"/>
-        </w:rPr>
-      </w:pPr>
-      <w:r>
-        <w:rPr>
-          <w:b/>
-          <w:bCs/>
-          <w:lang w:val="en-CA"/>
-        </w:rPr>
-        <w:t xml:space="preserve">state, </w:t>
-      </w:r>
-      <w:r>
-        <w:rPr>
-          <w:b/>
-          <w:bCs/>
-          <w:lang w:val="en-CA"/>
-        </w:rPr>
-        <w:t xml:space="preserve">mechanical </w:t>
-      </w:r>
-      <w:r>
-        <w:rPr>
-          <w:b/>
-          <w:bCs/>
-          <w:lang w:val="en-CA"/>
-        </w:rPr>
-        <w:t xml:space="preserve">action, manual action, </w:t>
-      </w:r>
-      <w:r>
-        <w:rPr>
-          <w:b/>
-          <w:bCs/>
-          <w:lang w:val="en-CA"/>
-        </w:rPr>
-        <w:t xml:space="preserve">feature, </w:t>
-      </w:r>
-      <w:r>
-        <w:rPr>
-          <w:lang w:val="en-CA"/>
-        </w:rPr>
-        <w:t>and</w:t>
-      </w:r>
-      <w:r>
-        <w:rPr>
-          <w:b/>
-          <w:bCs/>
-          <w:lang w:val="en-CA"/>
-        </w:rPr>
-        <w:t xml:space="preserve"> </w:t>
-      </w:r>
-      <w:r>
-        <w:rPr>
-          <w:b/>
-          <w:bCs/>
-          <w:lang w:val="en-CA"/>
-        </w:rPr>
-        <w:t>component</w:t>
-      </w:r>
-    </w:p>
-    <w:p>
-      <w:pPr>
-        <w:ind w:firstLine="720"/>
-        <w:rPr>
-          <w:lang w:val="en-CA"/>
-        </w:rPr>
-      </w:pPr>
-      <w:r>
-        <w:rPr>
-          <w:lang w:val="en-CA"/>
-        </w:rPr>
-        <w:t>S</w:t>
-      </w:r>
-      <w:r>
-        <w:rPr>
-          <w:lang w:val="en-CA"/>
-        </w:rPr>
-        <w:t>tate is the camera mode selected via command dial</w:t>
-      </w:r>
-      <w:r>
-        <w:rPr>
-          <w:lang w:val="en-CA"/>
-        </w:rPr>
-        <w:t xml:space="preserve"> or switches</w:t>
-      </w:r>
-      <w:r>
-        <w:rPr>
-          <w:lang w:val="en-CA"/>
-        </w:rPr>
-        <w:t xml:space="preserve">, mechanical action is an action </w:t>
-      </w:r>
-      <w:r>
-        <w:rPr>
-          <w:lang w:val="en-CA"/>
-        </w:rPr>
-        <w:t>executed</w:t>
-      </w:r>
-      <w:r>
-        <w:rPr>
-          <w:lang w:val="en-CA"/>
-        </w:rPr>
-        <w:t xml:space="preserve"> by </w:t>
-      </w:r>
-      <w:r>
-        <w:rPr>
-          <w:lang w:val="en-CA"/>
-        </w:rPr>
-        <w:t xml:space="preserve">the </w:t>
-      </w:r>
-      <w:r>
-        <w:rPr>
-          <w:lang w:val="en-CA"/>
-        </w:rPr>
-        <w:t>camera (e.g., auto-focusing, pre-winding film around the take-up spool), manual action is an action took by</w:t>
-      </w:r>
-      <w:r>
-        <w:rPr>
-          <w:lang w:val="en-CA"/>
-        </w:rPr>
-        <w:t xml:space="preserve"> the</w:t>
-      </w:r>
-      <w:r>
-        <w:rPr>
-          <w:lang w:val="en-CA"/>
-        </w:rPr>
-        <w:t xml:space="preserve"> photographer (e.g., aiming the camera at the subject)</w:t>
-      </w:r>
-      <w:r>
-        <w:rPr>
-          <w:lang w:val="en-CA"/>
-        </w:rPr>
-        <w:t>,</w:t>
-      </w:r>
-      <w:r>
-        <w:rPr>
-          <w:lang w:val="en-CA"/>
-        </w:rPr>
-        <w:t xml:space="preserve"> </w:t>
-      </w:r>
-      <w:r>
-        <w:rPr>
-          <w:lang w:val="en-CA"/>
-        </w:rPr>
-        <w:t xml:space="preserve">feature is literally a feature that the camera provides, </w:t>
-      </w:r>
-      <w:r>
-        <w:rPr>
-          <w:lang w:val="en-CA"/>
-        </w:rPr>
-        <w:t>and</w:t>
-      </w:r>
-      <w:r>
-        <w:rPr>
-          <w:lang w:val="en-CA"/>
-        </w:rPr>
-        <w:t xml:space="preserve"> </w:t>
-      </w:r>
-      <w:r>
-        <w:rPr>
-          <w:lang w:val="en-CA"/>
-        </w:rPr>
-        <w:t>component</w:t>
-      </w:r>
-      <w:r>
-        <w:rPr>
-          <w:lang w:val="en-CA"/>
-        </w:rPr>
-        <w:t xml:space="preserve"> is </w:t>
-      </w:r>
-      <w:r>
-        <w:rPr>
-          <w:lang w:val="en-CA"/>
-        </w:rPr>
-        <w:t xml:space="preserve">either </w:t>
-      </w:r>
-      <w:r>
-        <w:rPr>
-          <w:lang w:val="en-CA"/>
-        </w:rPr>
-        <w:t xml:space="preserve">a unit </w:t>
-      </w:r>
-      <w:r>
-        <w:rPr>
-          <w:lang w:val="en-CA"/>
-        </w:rPr>
-        <w:t>from the</w:t>
-      </w:r>
-      <w:r>
-        <w:rPr>
-          <w:lang w:val="en-CA"/>
-        </w:rPr>
-        <w:t xml:space="preserve"> parts of</w:t>
-      </w:r>
-      <w:r>
-        <w:rPr>
-          <w:lang w:val="en-CA"/>
-        </w:rPr>
-        <w:t xml:space="preserve"> camera</w:t>
-      </w:r>
-      <w:r>
-        <w:rPr>
-          <w:lang w:val="en-CA"/>
-        </w:rPr>
-        <w:t xml:space="preserve"> or a physical function that requires manual operation on it</w:t>
-      </w:r>
-      <w:r>
-        <w:rPr>
-          <w:lang w:val="en-CA"/>
-        </w:rPr>
-        <w:t>.</w:t>
-      </w:r>
-      <w:r>
-        <w:rPr>
-          <w:lang w:val="en-CA"/>
-        </w:rPr>
-        <w:t xml:space="preserve"> Also, for component, it is necessary to include the article and the modifiers</w:t>
-      </w:r>
-      <w:r>
-        <w:rPr>
-          <w:lang w:val="en-CA"/>
-        </w:rPr>
-        <w:t xml:space="preserve"> (if any)</w:t>
-      </w:r>
-      <w:r>
-        <w:rPr>
-          <w:lang w:val="en-CA"/>
-        </w:rPr>
-        <w:t xml:space="preserve"> of </w:t>
-      </w:r>
-      <w:r>
-        <w:rPr>
-          <w:lang w:val="en-CA"/>
-        </w:rPr>
-        <w:t>it</w:t>
-      </w:r>
-      <w:r>
-        <w:rPr>
-          <w:lang w:val="en-CA"/>
-        </w:rPr>
-        <w:t xml:space="preserve"> in annotation in order to distinguish the negative sentence from positive sentence</w:t>
-      </w:r>
-      <w:r>
-        <w:rPr>
-          <w:lang w:val="en-CA"/>
-        </w:rPr>
-        <w:t>s</w:t>
-      </w:r>
-      <w:r>
-        <w:rPr>
-          <w:lang w:val="en-CA"/>
-        </w:rPr>
-        <w:t xml:space="preserve"> and to </w:t>
-      </w:r>
-      <w:r>
-        <w:rPr>
-          <w:lang w:val="en-CA"/>
-        </w:rPr>
-        <w:t>specify special conditions</w:t>
-      </w:r>
-      <w:r>
-        <w:rPr>
-          <w:lang w:val="en-CA"/>
-        </w:rPr>
-        <w:t>, otherwise the confounding data may be sent to A.I. training model later on</w:t>
-      </w:r>
-      <w:r>
-        <w:rPr>
-          <w:lang w:val="en-CA"/>
-        </w:rPr>
-        <w:t>; for instance</w:t>
-      </w:r>
-      <w:r>
-        <w:rPr>
-          <w:lang w:val="en-CA"/>
-        </w:rPr>
-        <w:t>s</w:t>
-      </w:r>
-      <w:r>
-        <w:rPr>
-          <w:lang w:val="en-CA"/>
-        </w:rPr>
-        <w:t xml:space="preserve">: </w:t>
-      </w:r>
-      <w:r>
-        <w:rPr>
-          <w:i/>
-          <w:iCs/>
-          <w:lang w:val="en-CA"/>
-        </w:rPr>
-        <w:t xml:space="preserve">there is </w:t>
-      </w:r>
-      <w:r>
-        <w:rPr>
-          <w:i/>
-          <w:iCs/>
-          <w:u w:val="single"/>
-          <w:lang w:val="en-CA"/>
-        </w:rPr>
-        <w:t>no click stop</w:t>
-      </w:r>
-      <w:r>
-        <w:rPr>
-          <w:i/>
-          <w:iCs/>
-          <w:lang w:val="en-CA"/>
-        </w:rPr>
-        <w:t xml:space="preserve"> when the shutter button is being released</w:t>
-      </w:r>
-      <w:r>
-        <w:rPr>
-          <w:lang w:val="en-CA"/>
-        </w:rPr>
-        <w:t xml:space="preserve">, and </w:t>
-      </w:r>
-      <w:r>
-        <w:rPr>
-          <w:i/>
-          <w:iCs/>
-          <w:lang w:val="en-CA"/>
-        </w:rPr>
-        <w:t xml:space="preserve">There is </w:t>
-      </w:r>
-      <w:r>
-        <w:rPr>
-          <w:i/>
-          <w:iCs/>
-          <w:u w:val="single"/>
-          <w:lang w:val="en-CA"/>
-        </w:rPr>
-        <w:t>a click stop at the halfway point</w:t>
-      </w:r>
-      <w:r>
-        <w:rPr>
-          <w:lang w:val="en-CA"/>
-        </w:rPr>
-        <w:t>.</w:t>
-      </w:r>
-    </w:p>
-    <w:p>
-      <w:pPr>
-        <w:rPr>
-          <w:lang w:val="en-CA"/>
-        </w:rPr>
-      </w:pPr>
-    </w:p>
-    <w:p>
-      <w:pPr>
-        <w:rPr>
-          <w:lang w:val="en-CA"/>
-        </w:rPr>
-      </w:pPr>
-      <w:r>
-        <w:rPr>
-          <w:lang w:val="en-CA"/>
-        </w:rPr>
-        <w:tab/>
-        <w:t>Final coding document can be found here:</w:t>
-      </w:r>
-      <w:r>
-        <w:rPr>
-          <w:lang w:val="en-CA"/>
-        </w:rPr>
-        <w:t xml:space="preserve"> </w:t>
+        <w:t xml:space="preserve">Final coding document can be found here: </w:t>
       </w:r>
       <w:hyperlink r:id="rId6" w:history="1">
         <w:r>
@@ -898,6 +519,450 @@
     </w:p>
     <w:p>
       <w:pPr>
+        <w:spacing w:after="0"/>
+        <w:rPr>
+          <w:lang w:val="en-CA"/>
+        </w:rPr>
+      </w:pPr>
+      <w:r>
+        <w:rPr>
+          <w:lang w:val="en-CA"/>
+        </w:rPr>
+        <w:tab/>
+      </w:r>
+      <w:r>
+        <w:rPr>
+          <w:lang w:val="en-CA"/>
+        </w:rPr>
+        <w:t>From</w:t>
+      </w:r>
+      <w:r>
+        <w:rPr>
+          <w:lang w:val="en-CA"/>
+        </w:rPr>
+        <w:t xml:space="preserve"> final coding, </w:t>
+      </w:r>
+      <w:r>
+        <w:rPr>
+          <w:lang w:val="en-CA"/>
+        </w:rPr>
+        <w:t xml:space="preserve">I </w:t>
+      </w:r>
+      <w:r>
+        <w:rPr>
+          <w:lang w:val="en-CA"/>
+        </w:rPr>
+        <w:t xml:space="preserve">observed the content of codes and </w:t>
+      </w:r>
+      <w:r>
+        <w:rPr>
+          <w:lang w:val="en-CA"/>
+        </w:rPr>
+        <w:t>established the following annotation</w:t>
+      </w:r>
+      <w:r>
+        <w:rPr>
+          <w:lang w:val="en-CA"/>
+        </w:rPr>
+        <w:t xml:space="preserve"> legend</w:t>
+      </w:r>
+      <w:r>
+        <w:rPr>
+          <w:lang w:val="en-CA"/>
+        </w:rPr>
+        <w:t xml:space="preserve"> which </w:t>
+      </w:r>
+      <w:r>
+        <w:rPr>
+          <w:lang w:val="en-CA"/>
+        </w:rPr>
+        <w:t xml:space="preserve">can </w:t>
+      </w:r>
+      <w:r>
+        <w:rPr>
+          <w:lang w:val="en-CA"/>
+        </w:rPr>
+        <w:t>conclude</w:t>
+      </w:r>
+      <w:r>
+        <w:rPr>
+          <w:lang w:val="en-CA"/>
+        </w:rPr>
+        <w:t xml:space="preserve"> all </w:t>
+      </w:r>
+      <w:r>
+        <w:rPr>
+          <w:lang w:val="en-CA"/>
+        </w:rPr>
+        <w:t>elements</w:t>
+      </w:r>
+      <w:r>
+        <w:rPr>
+          <w:lang w:val="en-CA"/>
+        </w:rPr>
+        <w:t xml:space="preserve"> my final codes contain: </w:t>
+      </w:r>
+    </w:p>
+    <w:p>
+      <w:pPr>
+        <w:spacing w:after="0"/>
+        <w:ind w:left="720" w:firstLine="720"/>
+        <w:rPr>
+          <w:lang w:val="en-CA"/>
+        </w:rPr>
+      </w:pPr>
+      <w:r>
+        <w:rPr>
+          <w:b/>
+          <w:bCs/>
+          <w:lang w:val="en-CA"/>
+        </w:rPr>
+        <w:t xml:space="preserve">state, </w:t>
+      </w:r>
+      <w:r>
+        <w:rPr>
+          <w:b/>
+          <w:bCs/>
+          <w:lang w:val="en-CA"/>
+        </w:rPr>
+        <w:t xml:space="preserve">mechanical </w:t>
+      </w:r>
+      <w:r>
+        <w:rPr>
+          <w:b/>
+          <w:bCs/>
+          <w:lang w:val="en-CA"/>
+        </w:rPr>
+        <w:t xml:space="preserve">action, manual action, </w:t>
+      </w:r>
+      <w:r>
+        <w:rPr>
+          <w:b/>
+          <w:bCs/>
+          <w:lang w:val="en-CA"/>
+        </w:rPr>
+        <w:t xml:space="preserve">feature, </w:t>
+      </w:r>
+      <w:r>
+        <w:rPr>
+          <w:lang w:val="en-CA"/>
+        </w:rPr>
+        <w:t>and</w:t>
+      </w:r>
+      <w:r>
+        <w:rPr>
+          <w:b/>
+          <w:bCs/>
+          <w:lang w:val="en-CA"/>
+        </w:rPr>
+        <w:t xml:space="preserve"> </w:t>
+      </w:r>
+      <w:r>
+        <w:rPr>
+          <w:b/>
+          <w:bCs/>
+          <w:lang w:val="en-CA"/>
+        </w:rPr>
+        <w:t>component</w:t>
+      </w:r>
+    </w:p>
+    <w:p>
+      <w:pPr>
+        <w:ind w:firstLine="720"/>
+        <w:rPr>
+          <w:lang w:val="en-CA"/>
+        </w:rPr>
+      </w:pPr>
+      <w:r>
+        <w:rPr>
+          <w:lang w:val="en-CA"/>
+        </w:rPr>
+        <w:t>S</w:t>
+      </w:r>
+      <w:r>
+        <w:rPr>
+          <w:lang w:val="en-CA"/>
+        </w:rPr>
+        <w:t>tate is the camera mode selected via command dial</w:t>
+      </w:r>
+      <w:r>
+        <w:rPr>
+          <w:lang w:val="en-CA"/>
+        </w:rPr>
+        <w:t xml:space="preserve"> or switches</w:t>
+      </w:r>
+      <w:r>
+        <w:rPr>
+          <w:lang w:val="en-CA"/>
+        </w:rPr>
+        <w:t xml:space="preserve">, mechanical action is an action </w:t>
+      </w:r>
+      <w:r>
+        <w:rPr>
+          <w:lang w:val="en-CA"/>
+        </w:rPr>
+        <w:t>executed</w:t>
+      </w:r>
+      <w:r>
+        <w:rPr>
+          <w:lang w:val="en-CA"/>
+        </w:rPr>
+        <w:t xml:space="preserve"> by </w:t>
+      </w:r>
+      <w:r>
+        <w:rPr>
+          <w:lang w:val="en-CA"/>
+        </w:rPr>
+        <w:t xml:space="preserve">the </w:t>
+      </w:r>
+      <w:r>
+        <w:rPr>
+          <w:lang w:val="en-CA"/>
+        </w:rPr>
+        <w:t>camera (e.g., auto-focusing, pre-winding film around the take-up spool), manual action is an action took by</w:t>
+      </w:r>
+      <w:r>
+        <w:rPr>
+          <w:lang w:val="en-CA"/>
+        </w:rPr>
+        <w:t xml:space="preserve"> the</w:t>
+      </w:r>
+      <w:r>
+        <w:rPr>
+          <w:lang w:val="en-CA"/>
+        </w:rPr>
+        <w:t xml:space="preserve"> photographer (e.g., aiming the camera at the subject)</w:t>
+      </w:r>
+      <w:r>
+        <w:rPr>
+          <w:lang w:val="en-CA"/>
+        </w:rPr>
+        <w:t>,</w:t>
+      </w:r>
+      <w:r>
+        <w:rPr>
+          <w:lang w:val="en-CA"/>
+        </w:rPr>
+        <w:t xml:space="preserve"> </w:t>
+      </w:r>
+      <w:r>
+        <w:rPr>
+          <w:lang w:val="en-CA"/>
+        </w:rPr>
+        <w:t xml:space="preserve">feature is literally a feature that the camera provides, </w:t>
+      </w:r>
+      <w:r>
+        <w:rPr>
+          <w:lang w:val="en-CA"/>
+        </w:rPr>
+        <w:t>and</w:t>
+      </w:r>
+      <w:r>
+        <w:rPr>
+          <w:lang w:val="en-CA"/>
+        </w:rPr>
+        <w:t xml:space="preserve"> </w:t>
+      </w:r>
+      <w:r>
+        <w:rPr>
+          <w:lang w:val="en-CA"/>
+        </w:rPr>
+        <w:t>component</w:t>
+      </w:r>
+      <w:r>
+        <w:rPr>
+          <w:lang w:val="en-CA"/>
+        </w:rPr>
+        <w:t xml:space="preserve"> is </w:t>
+      </w:r>
+      <w:proofErr w:type="gramStart"/>
+      <w:r>
+        <w:rPr>
+          <w:lang w:val="en-CA"/>
+        </w:rPr>
+        <w:t xml:space="preserve">either </w:t>
+      </w:r>
+      <w:r>
+        <w:rPr>
+          <w:lang w:val="en-CA"/>
+        </w:rPr>
+        <w:t>a</w:t>
+      </w:r>
+      <w:proofErr w:type="gramEnd"/>
+      <w:r>
+        <w:rPr>
+          <w:lang w:val="en-CA"/>
+        </w:rPr>
+        <w:t xml:space="preserve"> unit </w:t>
+      </w:r>
+      <w:r>
+        <w:rPr>
+          <w:lang w:val="en-CA"/>
+        </w:rPr>
+        <w:t>from the</w:t>
+      </w:r>
+      <w:r>
+        <w:rPr>
+          <w:lang w:val="en-CA"/>
+        </w:rPr>
+        <w:t xml:space="preserve"> parts of</w:t>
+      </w:r>
+      <w:r>
+        <w:rPr>
+          <w:lang w:val="en-CA"/>
+        </w:rPr>
+        <w:t xml:space="preserve"> camera.</w:t>
+      </w:r>
+      <w:r>
+        <w:rPr>
+          <w:lang w:val="en-CA"/>
+        </w:rPr>
+        <w:t xml:space="preserve"> Also, for component, it is necessary to include the article and the modifiers</w:t>
+      </w:r>
+      <w:r>
+        <w:rPr>
+          <w:lang w:val="en-CA"/>
+        </w:rPr>
+        <w:t xml:space="preserve"> (if any)</w:t>
+      </w:r>
+      <w:r>
+        <w:rPr>
+          <w:lang w:val="en-CA"/>
+        </w:rPr>
+        <w:t xml:space="preserve"> of </w:t>
+      </w:r>
+      <w:r>
+        <w:rPr>
+          <w:lang w:val="en-CA"/>
+        </w:rPr>
+        <w:t>it</w:t>
+      </w:r>
+      <w:r>
+        <w:rPr>
+          <w:lang w:val="en-CA"/>
+        </w:rPr>
+        <w:t xml:space="preserve"> in annotation in order to distinguish the negative sentence from positive sentence</w:t>
+      </w:r>
+      <w:r>
+        <w:rPr>
+          <w:lang w:val="en-CA"/>
+        </w:rPr>
+        <w:t>s</w:t>
+      </w:r>
+      <w:r>
+        <w:rPr>
+          <w:lang w:val="en-CA"/>
+        </w:rPr>
+        <w:t xml:space="preserve"> and to </w:t>
+      </w:r>
+      <w:r>
+        <w:rPr>
+          <w:lang w:val="en-CA"/>
+        </w:rPr>
+        <w:t>specify special conditions</w:t>
+      </w:r>
+      <w:r>
+        <w:rPr>
+          <w:lang w:val="en-CA"/>
+        </w:rPr>
+        <w:t>, otherwise the confounding data may be sent to A.I. training model later on</w:t>
+      </w:r>
+      <w:r>
+        <w:rPr>
+          <w:lang w:val="en-CA"/>
+        </w:rPr>
+        <w:t>; for instance</w:t>
+      </w:r>
+      <w:r>
+        <w:rPr>
+          <w:lang w:val="en-CA"/>
+        </w:rPr>
+        <w:t>s</w:t>
+      </w:r>
+      <w:r>
+        <w:rPr>
+          <w:lang w:val="en-CA"/>
+        </w:rPr>
+        <w:t xml:space="preserve">: </w:t>
+      </w:r>
+      <w:r>
+        <w:rPr>
+          <w:i/>
+          <w:iCs/>
+          <w:lang w:val="en-CA"/>
+        </w:rPr>
+        <w:t xml:space="preserve">there is </w:t>
+      </w:r>
+      <w:r>
+        <w:rPr>
+          <w:i/>
+          <w:iCs/>
+          <w:u w:val="single"/>
+          <w:lang w:val="en-CA"/>
+        </w:rPr>
+        <w:t>no click stop</w:t>
+      </w:r>
+      <w:r>
+        <w:rPr>
+          <w:i/>
+          <w:iCs/>
+          <w:lang w:val="en-CA"/>
+        </w:rPr>
+        <w:t xml:space="preserve"> when the shutter button is being released</w:t>
+      </w:r>
+      <w:r>
+        <w:rPr>
+          <w:lang w:val="en-CA"/>
+        </w:rPr>
+        <w:t xml:space="preserve">, and </w:t>
+      </w:r>
+      <w:r>
+        <w:rPr>
+          <w:i/>
+          <w:iCs/>
+          <w:lang w:val="en-CA"/>
+        </w:rPr>
+        <w:t xml:space="preserve">There is </w:t>
+      </w:r>
+      <w:r>
+        <w:rPr>
+          <w:i/>
+          <w:iCs/>
+          <w:u w:val="single"/>
+          <w:lang w:val="en-CA"/>
+        </w:rPr>
+        <w:t>a click stop at the halfway point</w:t>
+      </w:r>
+      <w:r>
+        <w:rPr>
+          <w:lang w:val="en-CA"/>
+        </w:rPr>
+        <w:t>.</w:t>
+      </w:r>
+    </w:p>
+    <w:p>
+      <w:pPr>
+        <w:rPr>
+          <w:lang w:val="en-CA"/>
+        </w:rPr>
+      </w:pPr>
+    </w:p>
+    <w:p>
+      <w:pPr>
+        <w:rPr>
+          <w:lang w:val="en-CA"/>
+        </w:rPr>
+      </w:pPr>
+    </w:p>
+    <w:p>
+      <w:pPr>
+        <w:rPr>
+          <w:lang w:val="en-CA"/>
+        </w:rPr>
+      </w:pPr>
+    </w:p>
+    <w:p>
+      <w:pPr>
         <w:spacing w:after="0" w:line="240" w:lineRule="auto"/>
         <w:ind w:firstLine="720"/>
         <w:rPr>
@@ -909,6 +974,7 @@
         <w:rPr>
           <w:lang w:val="en-CA"/>
         </w:rPr>
+        <w:lastRenderedPageBreak/>
         <w:t xml:space="preserve">By annotating the camera specification document, I found a logically tricky thing is the way we </w:t>
       </w:r>
       <w:r>
@@ -930,7 +996,21 @@
           <w:rFonts w:cstheme="minorHAnsi"/>
           <w:lang w:val="en-CA"/>
         </w:rPr>
-        <w:t xml:space="preserve">sentence based on annotation legend: </w:t>
+        <w:t xml:space="preserve">sentence </w:t>
+      </w:r>
+      <w:r>
+        <w:rPr>
+          <w:rFonts w:cstheme="minorHAnsi"/>
+          <w:lang w:val="en-CA"/>
+        </w:rPr>
+        <w:t>using this</w:t>
+      </w:r>
+      <w:r>
+        <w:rPr>
+          <w:rFonts w:cstheme="minorHAnsi"/>
+          <w:lang w:val="en-CA"/>
+        </w:rPr>
+        <w:t xml:space="preserve"> annotation legend: </w:t>
       </w:r>
       <w:r>
         <w:rPr>
@@ -1024,7 +1104,6 @@
           <w:rFonts w:cstheme="minorHAnsi"/>
           <w:lang w:val="en-CA"/>
         </w:rPr>
-        <w:lastRenderedPageBreak/>
         <w:t>we can definitely acknowledge that “</w:t>
       </w:r>
       <w:r>
@@ -1598,19 +1677,7 @@
         <w:rPr>
           <w:lang w:val="en-CA"/>
         </w:rPr>
-        <w:t xml:space="preserve">; for an instance, “(The focusing behaviour) </w:t>
-      </w:r>
-      <w:r>
-        <w:rPr>
-          <w:lang w:val="en-CA"/>
-        </w:rPr>
-        <w:t>depends on whether the subject is moving or not</w:t>
-      </w:r>
-      <w:r>
-        <w:rPr>
-          <w:lang w:val="en-CA"/>
-        </w:rPr>
-        <w:t>”</w:t>
+        <w:t>; for an instance, “(The focusing behaviour) depends on whether the subject is moving or not”</w:t>
       </w:r>
       <w:r>
         <w:rPr>

</xml_diff>